<commit_message>
Updated IT Doc for Inc 2
Updated the IT document to reflect the state of the project for increment two.
</commit_message>
<xml_diff>
--- a/IT Template.docx
+++ b/IT Template.docx
@@ -182,7 +182,23 @@
           <w:sz w:val="28"/>
           <w:bdr w:val="none" w:sz="0" w:space="0" w:color="auto" w:frame="1"/>
         </w:rPr>
-        <w:t>Version 1.0</w:t>
+        <w:t xml:space="preserve">Version </w:t>
+      </w:r>
+      <w:r>
+        <w:rPr>
+          <w:rFonts w:ascii="Arial" w:hAnsi="Arial" w:cs="Arial"/>
+          <w:sz w:val="28"/>
+          <w:bdr w:val="none" w:sz="0" w:space="0" w:color="auto" w:frame="1"/>
+        </w:rPr>
+        <w:t>2</w:t>
+      </w:r>
+      <w:r>
+        <w:rPr>
+          <w:rFonts w:ascii="Arial" w:hAnsi="Arial" w:cs="Arial"/>
+          <w:sz w:val="28"/>
+          <w:bdr w:val="none" w:sz="0" w:space="0" w:color="auto" w:frame="1"/>
+        </w:rPr>
+        <w:t>.0</w:t>
       </w:r>
     </w:p>
     <w:p>
@@ -363,6 +379,54 @@
     </w:p>
     <w:p>
       <w:pPr>
+        <w:shd w:val="clear" w:color="auto" w:fill="FFFFFF"/>
+        <w:rPr>
+          <w:rFonts w:ascii="Arial" w:hAnsi="Arial" w:cs="Arial"/>
+          <w:iCs/>
+          <w:color w:val="000000"/>
+          <w:sz w:val="20"/>
+          <w:szCs w:val="20"/>
+          <w:bdr w:val="none" w:sz="0" w:space="0" w:color="auto" w:frame="1"/>
+        </w:rPr>
+      </w:pPr>
+    </w:p>
+    <w:p>
+      <w:pPr>
+        <w:shd w:val="clear" w:color="auto" w:fill="FFFFFF"/>
+        <w:rPr>
+          <w:rFonts w:ascii="Arial" w:hAnsi="Arial" w:cs="Arial"/>
+          <w:iCs/>
+          <w:color w:val="000000"/>
+          <w:sz w:val="20"/>
+          <w:szCs w:val="20"/>
+          <w:bdr w:val="none" w:sz="0" w:space="0" w:color="auto" w:frame="1"/>
+        </w:rPr>
+      </w:pPr>
+      <w:r>
+        <w:rPr>
+          <w:rFonts w:ascii="Arial" w:hAnsi="Arial" w:cs="Arial"/>
+          <w:iCs/>
+          <w:color w:val="000000"/>
+          <w:sz w:val="20"/>
+          <w:szCs w:val="20"/>
+          <w:bdr w:val="none" w:sz="0" w:space="0" w:color="auto" w:frame="1"/>
+        </w:rPr>
+        <w:t xml:space="preserve">As of increment two the main components of the projects of the project are the several webpages designed, the Calendar Interactable, and the backend code. For the webpages we are currently using HTML, CSS, and some JavaScript. The calendar interactable is also using the previous three languages. </w:t>
+      </w:r>
+      <w:r>
+        <w:rPr>
+          <w:rFonts w:ascii="Arial" w:hAnsi="Arial" w:cs="Arial"/>
+          <w:iCs/>
+          <w:color w:val="000000"/>
+          <w:sz w:val="20"/>
+          <w:szCs w:val="20"/>
+          <w:bdr w:val="none" w:sz="0" w:space="0" w:color="auto" w:frame="1"/>
+        </w:rPr>
+        <w:t>The backend is done entirely in Python.</w:t>
+      </w:r>
+    </w:p>
+    <w:p>
+      <w:pPr>
         <w:pStyle w:val="Heading1"/>
         <w:rPr>
           <w:rFonts w:ascii="inherit" w:hAnsi="inherit" w:cs="Lucida Grande" w:hint="eastAsia"/>
@@ -429,6 +493,43 @@
     </w:p>
     <w:p>
       <w:pPr>
+        <w:shd w:val="clear" w:color="auto" w:fill="FFFFFF"/>
+        <w:rPr>
+          <w:rFonts w:ascii="Arial" w:hAnsi="Arial" w:cs="Arial"/>
+          <w:iCs/>
+          <w:color w:val="000000"/>
+          <w:sz w:val="20"/>
+          <w:szCs w:val="20"/>
+          <w:bdr w:val="none" w:sz="0" w:space="0" w:color="auto" w:frame="1"/>
+        </w:rPr>
+      </w:pPr>
+    </w:p>
+    <w:p>
+      <w:pPr>
+        <w:shd w:val="clear" w:color="auto" w:fill="FFFFFF"/>
+        <w:rPr>
+          <w:rFonts w:ascii="Arial" w:hAnsi="Arial" w:cs="Arial"/>
+          <w:iCs/>
+          <w:color w:val="000000"/>
+          <w:sz w:val="20"/>
+          <w:szCs w:val="20"/>
+          <w:bdr w:val="none" w:sz="0" w:space="0" w:color="auto" w:frame="1"/>
+        </w:rPr>
+      </w:pPr>
+      <w:r>
+        <w:rPr>
+          <w:rFonts w:ascii="Arial" w:hAnsi="Arial" w:cs="Arial"/>
+          <w:iCs/>
+          <w:color w:val="000000"/>
+          <w:sz w:val="20"/>
+          <w:szCs w:val="20"/>
+          <w:bdr w:val="none" w:sz="0" w:space="0" w:color="auto" w:frame="1"/>
+        </w:rPr>
+        <w:t>As of now there are no special platforms for the main webpages or calendar interactable, but these pages are linked to the backend which is using the Flask API. Along with this the Canvas API is being used to interact with canvas, but this portion of the project is not finished or connected to the webpages yet. Currently no database or hosting service used for the webpage, this will be a major focus of increment three.</w:t>
+      </w:r>
+    </w:p>
+    <w:p>
+      <w:pPr>
         <w:pStyle w:val="Heading1"/>
         <w:rPr>
           <w:bdr w:val="none" w:sz="0" w:space="0" w:color="auto" w:frame="1"/>
@@ -461,25 +562,115 @@
           <w:sz w:val="20"/>
           <w:szCs w:val="20"/>
         </w:rPr>
-        <w:t xml:space="preserve">Because project is in very early stages minimal testing has been performed. Main webpage can be viewed by opening the file MainPage.html using a web browser and this has been tested. Further, Arturo tested the template Flask webpage files and they have been successful. Once done merging </w:t>
+        <w:t>Because project is in very early stages minimal testing has been performed. Main webpage can be viewed by opening the file MainPage.html using a web browser and this has been tested. Further, Arturo tested the template Flask webpage files and they have been successful. Once done merging Main</w:t>
       </w:r>
-      <w:proofErr w:type="spellStart"/>
       <w:r>
         <w:rPr>
           <w:rFonts w:ascii="Arial" w:hAnsi="Arial" w:cs="Arial"/>
           <w:sz w:val="20"/>
           <w:szCs w:val="20"/>
         </w:rPr>
-        <w:t>MainPage</w:t>
+        <w:t xml:space="preserve"> </w:t>
       </w:r>
-      <w:proofErr w:type="spellEnd"/>
       <w:r>
         <w:rPr>
           <w:rFonts w:ascii="Arial" w:hAnsi="Arial" w:cs="Arial"/>
           <w:sz w:val="20"/>
           <w:szCs w:val="20"/>
         </w:rPr>
-        <w:t xml:space="preserve"> with the Flask code will conduct more testing.</w:t>
+        <w:t>Page with the Flask code will conduct more testing.</w:t>
+      </w:r>
+    </w:p>
+    <w:p>
+      <w:pPr>
+        <w:rPr>
+          <w:rFonts w:ascii="Arial" w:hAnsi="Arial" w:cs="Arial"/>
+          <w:sz w:val="20"/>
+          <w:szCs w:val="20"/>
+        </w:rPr>
+      </w:pPr>
+    </w:p>
+    <w:p>
+      <w:pPr>
+        <w:rPr>
+          <w:rFonts w:ascii="Arial" w:hAnsi="Arial" w:cs="Arial"/>
+          <w:sz w:val="20"/>
+          <w:szCs w:val="20"/>
+        </w:rPr>
+      </w:pPr>
+      <w:r>
+        <w:rPr>
+          <w:rFonts w:ascii="Arial" w:hAnsi="Arial" w:cs="Arial"/>
+          <w:sz w:val="20"/>
+          <w:szCs w:val="20"/>
+        </w:rPr>
+        <w:t xml:space="preserve">Have tested Flask interactions with webpages, through executing commands to launch webpages and no issues. We have also tested webpages features such as changing to other pages and how they interact with Flask and the only issue so far is with the sign-in page. This page uses </w:t>
+      </w:r>
+      <w:r>
+        <w:rPr>
+          <w:rFonts w:ascii="Arial" w:hAnsi="Arial" w:cs="Arial"/>
+          <w:sz w:val="20"/>
+          <w:szCs w:val="20"/>
+        </w:rPr>
+        <w:t>JavaScript</w:t>
+      </w:r>
+      <w:r>
+        <w:rPr>
+          <w:rFonts w:ascii="Arial" w:hAnsi="Arial" w:cs="Arial"/>
+          <w:sz w:val="20"/>
+          <w:szCs w:val="20"/>
+        </w:rPr>
+        <w:t xml:space="preserve"> which is not playing well with Flask. The Sign-In page in testing will display an error message if the email/password are </w:t>
+      </w:r>
+      <w:r>
+        <w:rPr>
+          <w:rFonts w:ascii="Arial" w:hAnsi="Arial" w:cs="Arial"/>
+          <w:sz w:val="20"/>
+          <w:szCs w:val="20"/>
+        </w:rPr>
+        <w:t>incorrect but</w:t>
+      </w:r>
+      <w:r>
+        <w:rPr>
+          <w:rFonts w:ascii="Arial" w:hAnsi="Arial" w:cs="Arial"/>
+          <w:sz w:val="20"/>
+          <w:szCs w:val="20"/>
+        </w:rPr>
+        <w:t xml:space="preserve"> will not move to the main page when the correct testing information is entered. This bug will need to be fixed.</w:t>
+      </w:r>
+    </w:p>
+    <w:p>
+      <w:pPr>
+        <w:rPr>
+          <w:rFonts w:ascii="Arial" w:hAnsi="Arial" w:cs="Arial"/>
+          <w:sz w:val="20"/>
+          <w:szCs w:val="20"/>
+        </w:rPr>
+      </w:pPr>
+    </w:p>
+    <w:p>
+      <w:pPr>
+        <w:rPr>
+          <w:rFonts w:ascii="Arial" w:hAnsi="Arial" w:cs="Arial"/>
+          <w:sz w:val="20"/>
+          <w:szCs w:val="20"/>
+        </w:rPr>
+      </w:pPr>
+      <w:r>
+        <w:rPr>
+          <w:rFonts w:ascii="Arial" w:hAnsi="Arial" w:cs="Arial"/>
+          <w:sz w:val="20"/>
+          <w:szCs w:val="20"/>
+        </w:rPr>
+        <w:t>We have also tested some features of the Calendar Interactable, it is displaying properly on the Main Page</w:t>
+      </w:r>
+      <w:r>
+        <w:rPr>
+          <w:rFonts w:ascii="Arial" w:hAnsi="Arial" w:cs="Arial"/>
+          <w:sz w:val="20"/>
+          <w:szCs w:val="20"/>
+        </w:rPr>
+        <w:t>, but as for current bugs it is not able to change months at the moment and is obscuring sections of the webpage.</w:t>
       </w:r>
     </w:p>
     <w:p>
@@ -521,6 +712,39 @@
     </w:p>
     <w:p>
       <w:pPr>
+        <w:rPr>
+          <w:rFonts w:ascii="Arial" w:hAnsi="Arial" w:cs="Arial"/>
+          <w:sz w:val="20"/>
+          <w:szCs w:val="20"/>
+        </w:rPr>
+      </w:pPr>
+      <w:r>
+        <w:rPr>
+          <w:rFonts w:ascii="Arial" w:hAnsi="Arial" w:cs="Arial"/>
+          <w:sz w:val="20"/>
+          <w:szCs w:val="20"/>
+        </w:rPr>
+        <w:t xml:space="preserve">There has been no testing of non-functional requirements yet as </w:t>
+      </w:r>
+      <w:r>
+        <w:rPr>
+          <w:rFonts w:ascii="Arial" w:hAnsi="Arial" w:cs="Arial"/>
+          <w:sz w:val="20"/>
+          <w:szCs w:val="20"/>
+        </w:rPr>
+        <w:t>all</w:t>
+      </w:r>
+      <w:r>
+        <w:rPr>
+          <w:rFonts w:ascii="Arial" w:hAnsi="Arial" w:cs="Arial"/>
+          <w:sz w:val="20"/>
+          <w:szCs w:val="20"/>
+        </w:rPr>
+        <w:t xml:space="preserve"> the current non-functional requirements involve the hosting or database both of which are not yet developed.</w:t>
+      </w:r>
+    </w:p>
+    <w:p>
+      <w:pPr>
         <w:pStyle w:val="Heading1"/>
         <w:rPr>
           <w:rFonts w:ascii="inherit" w:hAnsi="inherit" w:cs="Lucida Grande" w:hint="eastAsia"/>
@@ -588,29 +812,7 @@
           <w:szCs w:val="20"/>
           <w:bdr w:val="none" w:sz="0" w:space="0" w:color="auto" w:frame="1"/>
         </w:rPr>
-        <w:t>No non-</w:t>
-      </w:r>
-      <w:proofErr w:type="gramStart"/>
-      <w:r>
-        <w:rPr>
-          <w:rFonts w:ascii="Arial" w:hAnsi="Arial" w:cs="Arial"/>
-          <w:color w:val="000000"/>
-          <w:sz w:val="20"/>
-          <w:szCs w:val="20"/>
-          <w:bdr w:val="none" w:sz="0" w:space="0" w:color="auto" w:frame="1"/>
-        </w:rPr>
-        <w:t>execution based</w:t>
-      </w:r>
-      <w:proofErr w:type="gramEnd"/>
-      <w:r>
-        <w:rPr>
-          <w:rFonts w:ascii="Arial" w:hAnsi="Arial" w:cs="Arial"/>
-          <w:color w:val="000000"/>
-          <w:sz w:val="20"/>
-          <w:szCs w:val="20"/>
-          <w:bdr w:val="none" w:sz="0" w:space="0" w:color="auto" w:frame="1"/>
-        </w:rPr>
-        <w:t xml:space="preserve"> testing performed yet as project is not developed enough.</w:t>
+        <w:t>Code for backend has been inspected to check how interacts with webpages. Besides this very little non-execution testing as the database would require the largest inspection and this has not been setup yet.</w:t>
       </w:r>
     </w:p>
     <w:sectPr>

</xml_diff>